<commit_message>
frontend UI is updating now
</commit_message>
<xml_diff>
--- a/Project_requirements.docx
+++ b/Project_requirements.docx
@@ -4432,6 +4432,7 @@
         <w:widowControl/>
         <w:suppressLineNumbers w:val="0"/>
         <w:rPr>
+          <w:rStyle w:val="9"/>
           <w:rFonts w:hint="default" w:ascii="Times New Roman" w:hAnsi="Times New Roman" w:cs="Times New Roman"/>
           <w:sz w:val="24"/>
           <w:szCs w:val="24"/>
@@ -4465,104 +4466,944 @@
     </w:p>
     <w:p>
       <w:pPr>
-        <w:spacing w:beforeLines="0" w:afterLines="0"/>
-        <w:jc w:val="left"/>
-        <w:rPr>
-          <w:rFonts w:hint="default" w:ascii="Verdana" w:hAnsi="Verdana" w:eastAsia="Verdana"/>
-          <w:sz w:val="18"/>
-          <w:szCs w:val="24"/>
-        </w:rPr>
-      </w:pPr>
-    </w:p>
-    <w:p/>
-    <w:p/>
-    <w:p>
-      <w:r>
-        <w:rPr>
-          <w:rFonts w:hint="default"/>
-        </w:rPr>
-        <w:t>["UklGRgYwAABXRUJQVlA4WAoAAAAwAAAA3wEAvwAAQUxQSNsUAAABwIf//yQpjT5VXVNTMzRD2w7jMIxjQUZ2nCA2iBNkifktQXbQiRKXZfHuuKxL8NhZwhrW9ShdYibKyph4Syy8TbyPnB6lAlEksRdRuTZWJsjisTztOMvlgN8/prvq+/tVV/ewZ0RMAP53fWP4LhMTSWvY7iKKy5Zhu9rYwLB96rAX/tcA/b+9LMBh6yLi/85R2ybmOwGzZ7W2AHrDrABG6jCLphUwMEFk2roc586XKLzbs+KT17u6mk+ZCB0aSu6wV2Gj2Zz94OZNO0nizp2/+9V8MbaIoR9usTJOHynpTj0yNaSkDofVLd38CSm848bEYRVr7PkvvtpPir9wdbulAbp+2GMEWrDohp0UwYPrr</w:t>
-      </w:r>
+        <w:rPr>
+          <w:rStyle w:val="9"/>
+          <w:rFonts w:hint="default" w:ascii="Times New Roman" w:hAnsi="Times New Roman" w:cs="Times New Roman"/>
+          <w:sz w:val="24"/>
+          <w:szCs w:val="24"/>
+        </w:rPr>
+      </w:pPr>
+      <w:r>
+        <w:rPr>
+          <w:rStyle w:val="9"/>
+          <w:rFonts w:hint="default" w:ascii="Times New Roman" w:hAnsi="Times New Roman" w:cs="Times New Roman"/>
+          <w:sz w:val="24"/>
+          <w:szCs w:val="24"/>
+        </w:rPr>
+        <w:br w:type="page"/>
+      </w:r>
+    </w:p>
+    <w:p>
+      <w:pPr>
+        <w:rPr>
+          <w:rStyle w:val="9"/>
+          <w:rFonts w:hint="default" w:ascii="Times New Roman" w:hAnsi="Times New Roman" w:cs="Times New Roman"/>
+          <w:sz w:val="24"/>
+          <w:szCs w:val="24"/>
+        </w:rPr>
+      </w:pPr>
+      <w:r>
+        <w:rPr>
+          <w:rStyle w:val="9"/>
+          <w:rFonts w:hint="default" w:ascii="Times New Roman" w:hAnsi="Times New Roman" w:cs="Times New Roman"/>
+          <w:sz w:val="24"/>
+          <w:szCs w:val="24"/>
+        </w:rPr>
+        <w:br w:type="page"/>
+      </w:r>
+    </w:p>
+    <w:p>
+      <w:pPr>
+        <w:spacing w:beforeLines="0" w:afterLines="0"/>
+        <w:jc w:val="left"/>
+        <w:rPr>
+          <w:rFonts w:hint="default" w:ascii="Verdana" w:hAnsi="Verdana" w:eastAsia="Verdana"/>
+          <w:sz w:val="18"/>
+          <w:szCs w:val="24"/>
+        </w:rPr>
+      </w:pPr>
+      <w:r>
+        <w:rPr>
+          <w:rFonts w:hint="default" w:ascii="Segoe UI Symbol" w:hAnsi="Segoe UI Symbol" w:eastAsia="Segoe UI Symbol"/>
+          <w:sz w:val="18"/>
+          <w:szCs w:val="24"/>
+        </w:rPr>
+        <w:t>🚨</w:t>
+      </w:r>
+      <w:r>
+        <w:rPr>
+          <w:rFonts w:hint="default" w:ascii="Verdana" w:hAnsi="Verdana" w:eastAsia="Verdana"/>
+          <w:sz w:val="18"/>
+          <w:szCs w:val="24"/>
+        </w:rPr>
+        <w:t xml:space="preserve"> CRITICAL ISSUES THAT MUST BE FIXED IMMEDIATELY:</w:t>
+      </w:r>
+    </w:p>
+    <w:p>
+      <w:pPr>
+        <w:spacing w:beforeLines="0" w:afterLines="0"/>
+        <w:jc w:val="left"/>
+        <w:rPr>
+          <w:rFonts w:hint="default" w:ascii="Verdana" w:hAnsi="Verdana" w:eastAsia="Verdana"/>
+          <w:sz w:val="18"/>
+          <w:szCs w:val="24"/>
+        </w:rPr>
+      </w:pPr>
+      <w:r>
+        <w:rPr>
+          <w:rFonts w:hint="default" w:ascii="Segoe UI Symbol" w:hAnsi="Segoe UI Symbol" w:eastAsia="Segoe UI Symbol"/>
+          <w:sz w:val="18"/>
+          <w:szCs w:val="24"/>
+        </w:rPr>
+        <w:t>❌</w:t>
+      </w:r>
+      <w:r>
+        <w:rPr>
+          <w:rFonts w:hint="default" w:ascii="Verdana" w:hAnsi="Verdana" w:eastAsia="Verdana"/>
+          <w:sz w:val="18"/>
+          <w:szCs w:val="24"/>
+        </w:rPr>
+        <w:t xml:space="preserve"> 1. Key Delivery System (Not Implemented)</w:t>
+      </w:r>
+    </w:p>
+    <w:p>
+      <w:pPr>
+        <w:spacing w:beforeLines="0" w:afterLines="0"/>
+        <w:jc w:val="left"/>
+        <w:rPr>
+          <w:rFonts w:hint="default" w:ascii="Verdana" w:hAnsi="Verdana" w:eastAsia="Verdana"/>
+          <w:sz w:val="18"/>
+          <w:szCs w:val="24"/>
+        </w:rPr>
+      </w:pPr>
+      <w:r>
+        <w:rPr>
+          <w:rFonts w:hint="default" w:ascii="Verdana" w:hAnsi="Verdana" w:eastAsia="Verdana"/>
+          <w:sz w:val="18"/>
+          <w:szCs w:val="24"/>
+        </w:rPr>
+        <w:t>The system does not automatically deliver keys to customers, which is a fundamental requirement.</w:t>
+      </w:r>
+    </w:p>
+    <w:p>
+      <w:pPr>
+        <w:spacing w:beforeLines="0" w:afterLines="0"/>
+        <w:jc w:val="left"/>
+        <w:rPr>
+          <w:rFonts w:hint="default" w:ascii="Verdana" w:hAnsi="Verdana" w:eastAsia="Verdana"/>
+          <w:sz w:val="18"/>
+          <w:szCs w:val="24"/>
+        </w:rPr>
+      </w:pPr>
+      <w:r>
+        <w:rPr>
+          <w:rFonts w:hint="default" w:ascii="Verdana" w:hAnsi="Verdana" w:eastAsia="Verdana"/>
+          <w:sz w:val="18"/>
+          <w:szCs w:val="24"/>
+        </w:rPr>
+        <w:t>No webhook integration with G2A to confirm purchases and automate key delivery.</w:t>
+      </w:r>
+    </w:p>
+    <w:p>
+      <w:pPr>
+        <w:spacing w:beforeLines="0" w:afterLines="0"/>
+        <w:jc w:val="left"/>
+        <w:rPr>
+          <w:rFonts w:hint="default" w:ascii="Verdana" w:hAnsi="Verdana" w:eastAsia="Verdana"/>
+          <w:sz w:val="18"/>
+          <w:szCs w:val="24"/>
+        </w:rPr>
+      </w:pPr>
+      <w:r>
+        <w:rPr>
+          <w:rFonts w:hint="default" w:ascii="Verdana" w:hAnsi="Verdana" w:eastAsia="Verdana"/>
+          <w:sz w:val="18"/>
+          <w:szCs w:val="24"/>
+        </w:rPr>
+        <w:t>Expected Fix: Implement a working API (POST /api/orders/deliver) to handle automatic key distribution.</w:t>
+      </w:r>
+    </w:p>
+    <w:p>
+      <w:pPr>
+        <w:spacing w:beforeLines="0" w:afterLines="0"/>
+        <w:jc w:val="left"/>
+        <w:rPr>
+          <w:rFonts w:hint="default" w:ascii="Verdana" w:hAnsi="Verdana" w:eastAsia="Verdana"/>
+          <w:sz w:val="18"/>
+          <w:szCs w:val="24"/>
+        </w:rPr>
+      </w:pPr>
+      <w:r>
+        <w:rPr>
+          <w:rFonts w:hint="default" w:ascii="Segoe UI Symbol" w:hAnsi="Segoe UI Symbol" w:eastAsia="Segoe UI Symbol"/>
+          <w:sz w:val="18"/>
+          <w:szCs w:val="24"/>
+        </w:rPr>
+        <w:t>❌</w:t>
+      </w:r>
+      <w:r>
+        <w:rPr>
+          <w:rFonts w:hint="default" w:ascii="Verdana" w:hAnsi="Verdana" w:eastAsia="Verdana"/>
+          <w:sz w:val="18"/>
+          <w:szCs w:val="24"/>
+        </w:rPr>
+        <w:t xml:space="preserve"> 2. Subscription-Based System (Not Implemented)</w:t>
+      </w:r>
+    </w:p>
+    <w:p>
+      <w:pPr>
+        <w:spacing w:beforeLines="0" w:afterLines="0"/>
+        <w:jc w:val="left"/>
+        <w:rPr>
+          <w:rFonts w:hint="default" w:ascii="Verdana" w:hAnsi="Verdana" w:eastAsia="Verdana"/>
+          <w:sz w:val="18"/>
+          <w:szCs w:val="24"/>
+        </w:rPr>
+      </w:pPr>
+      <w:r>
+        <w:rPr>
+          <w:rFonts w:hint="default" w:ascii="Verdana" w:hAnsi="Verdana" w:eastAsia="Verdana"/>
+          <w:sz w:val="18"/>
+          <w:szCs w:val="24"/>
+        </w:rPr>
+        <w:t>The dashboard does not function as a subscription-based service.</w:t>
+      </w:r>
+    </w:p>
+    <w:p>
+      <w:pPr>
+        <w:spacing w:beforeLines="0" w:afterLines="0"/>
+        <w:jc w:val="left"/>
+        <w:rPr>
+          <w:rFonts w:hint="default" w:ascii="Verdana" w:hAnsi="Verdana" w:eastAsia="Verdana"/>
+          <w:sz w:val="18"/>
+          <w:szCs w:val="24"/>
+        </w:rPr>
+      </w:pPr>
+      <w:r>
+        <w:rPr>
+          <w:rFonts w:hint="default" w:ascii="Verdana" w:hAnsi="Verdana" w:eastAsia="Verdana"/>
+          <w:sz w:val="18"/>
+          <w:szCs w:val="24"/>
+        </w:rPr>
+        <w:t>Users must be able to subscribe, make a payment, and access export/import functionalities after payment.</w:t>
+      </w:r>
+    </w:p>
+    <w:p>
+      <w:pPr>
+        <w:spacing w:beforeLines="0" w:afterLines="0"/>
+        <w:jc w:val="left"/>
+        <w:rPr>
+          <w:rFonts w:hint="default" w:ascii="Verdana" w:hAnsi="Verdana" w:eastAsia="Verdana"/>
+          <w:sz w:val="18"/>
+          <w:szCs w:val="24"/>
+        </w:rPr>
+      </w:pPr>
+      <w:r>
+        <w:rPr>
+          <w:rFonts w:hint="default" w:ascii="Verdana" w:hAnsi="Verdana" w:eastAsia="Verdana"/>
+          <w:sz w:val="18"/>
+          <w:szCs w:val="24"/>
+        </w:rPr>
+        <w:t>Expected Fix: Implement a Stripe/PayPal subscription system that unlocks API access only after a successful payment.</w:t>
+      </w:r>
+    </w:p>
+    <w:p>
+      <w:pPr>
+        <w:spacing w:beforeLines="0" w:afterLines="0"/>
+        <w:jc w:val="left"/>
+        <w:rPr>
+          <w:rFonts w:hint="default" w:ascii="Verdana" w:hAnsi="Verdana" w:eastAsia="Verdana"/>
+          <w:sz w:val="18"/>
+          <w:szCs w:val="24"/>
+        </w:rPr>
+      </w:pPr>
+      <w:r>
+        <w:rPr>
+          <w:rFonts w:hint="default" w:ascii="Segoe UI Symbol" w:hAnsi="Segoe UI Symbol" w:eastAsia="Segoe UI Symbol"/>
+          <w:sz w:val="18"/>
+          <w:szCs w:val="24"/>
+        </w:rPr>
+        <w:t>❌</w:t>
+      </w:r>
+      <w:r>
+        <w:rPr>
+          <w:rFonts w:hint="default" w:ascii="Verdana" w:hAnsi="Verdana" w:eastAsia="Verdana"/>
+          <w:sz w:val="18"/>
+          <w:szCs w:val="24"/>
+        </w:rPr>
+        <w:t xml:space="preserve"> 3. API Credentials for Our Own API (Missing)</w:t>
+      </w:r>
+    </w:p>
+    <w:p>
+      <w:pPr>
+        <w:spacing w:beforeLines="0" w:afterLines="0"/>
+        <w:jc w:val="left"/>
+        <w:rPr>
+          <w:rFonts w:hint="default" w:ascii="Verdana" w:hAnsi="Verdana" w:eastAsia="Verdana"/>
+          <w:sz w:val="18"/>
+          <w:szCs w:val="24"/>
+        </w:rPr>
+      </w:pPr>
+      <w:r>
+        <w:rPr>
+          <w:rFonts w:hint="default" w:ascii="Verdana" w:hAnsi="Verdana" w:eastAsia="Verdana"/>
+          <w:sz w:val="18"/>
+          <w:szCs w:val="24"/>
+        </w:rPr>
+        <w:t>Users do not receive API credentials after subscribing.</w:t>
+      </w:r>
+    </w:p>
+    <w:p>
+      <w:pPr>
+        <w:spacing w:beforeLines="0" w:afterLines="0"/>
+        <w:jc w:val="left"/>
+        <w:rPr>
+          <w:rFonts w:hint="default" w:ascii="Verdana" w:hAnsi="Verdana" w:eastAsia="Verdana"/>
+          <w:sz w:val="18"/>
+          <w:szCs w:val="24"/>
+        </w:rPr>
+      </w:pPr>
+      <w:r>
+        <w:rPr>
+          <w:rFonts w:hint="default" w:ascii="Verdana" w:hAnsi="Verdana" w:eastAsia="Verdana"/>
+          <w:sz w:val="18"/>
+          <w:szCs w:val="24"/>
+        </w:rPr>
+        <w:t>No Client ID, Client Secret, API Key, or Token System is in place.</w:t>
+      </w:r>
+    </w:p>
+    <w:p>
+      <w:pPr>
+        <w:spacing w:beforeLines="0" w:afterLines="0"/>
+        <w:jc w:val="left"/>
+        <w:rPr>
+          <w:rFonts w:hint="default" w:ascii="Verdana" w:hAnsi="Verdana" w:eastAsia="Verdana"/>
+          <w:sz w:val="18"/>
+          <w:szCs w:val="24"/>
+        </w:rPr>
+      </w:pPr>
+      <w:r>
+        <w:rPr>
+          <w:rFonts w:hint="default" w:ascii="Verdana" w:hAnsi="Verdana" w:eastAsia="Verdana"/>
+          <w:sz w:val="18"/>
+          <w:szCs w:val="24"/>
+        </w:rPr>
+        <w:t>Expected Fix: Implement an API credential system where each user receives secure API credentials upon subscription.</w:t>
+      </w:r>
+    </w:p>
+    <w:p>
+      <w:pPr>
+        <w:spacing w:beforeLines="0" w:afterLines="0"/>
+        <w:jc w:val="left"/>
+        <w:rPr>
+          <w:rFonts w:hint="default" w:ascii="Verdana" w:hAnsi="Verdana" w:eastAsia="Verdana"/>
+          <w:sz w:val="18"/>
+          <w:szCs w:val="24"/>
+        </w:rPr>
+      </w:pPr>
+      <w:r>
+        <w:rPr>
+          <w:rFonts w:hint="default" w:ascii="Segoe UI Symbol" w:hAnsi="Segoe UI Symbol" w:eastAsia="Segoe UI Symbol"/>
+          <w:sz w:val="18"/>
+          <w:szCs w:val="24"/>
+        </w:rPr>
+        <w:t>❌</w:t>
+      </w:r>
+      <w:r>
+        <w:rPr>
+          <w:rFonts w:hint="default" w:ascii="Verdana" w:hAnsi="Verdana" w:eastAsia="Verdana"/>
+          <w:sz w:val="18"/>
+          <w:szCs w:val="24"/>
+        </w:rPr>
+        <w:t xml:space="preserve"> 4. Multi-Marketplace Export (Not Working)</w:t>
+      </w:r>
+    </w:p>
+    <w:p>
+      <w:pPr>
+        <w:spacing w:beforeLines="0" w:afterLines="0"/>
+        <w:jc w:val="left"/>
+        <w:rPr>
+          <w:rFonts w:hint="default" w:ascii="Verdana" w:hAnsi="Verdana" w:eastAsia="Verdana"/>
+          <w:sz w:val="18"/>
+          <w:szCs w:val="24"/>
+        </w:rPr>
+      </w:pPr>
+      <w:r>
+        <w:rPr>
+          <w:rFonts w:hint="default" w:ascii="Verdana" w:hAnsi="Verdana" w:eastAsia="Verdana"/>
+          <w:sz w:val="18"/>
+          <w:szCs w:val="24"/>
+        </w:rPr>
+        <w:t>The system only attempts to export to G2A, but there is no proof that it actually works.</w:t>
+      </w:r>
+    </w:p>
+    <w:p>
+      <w:pPr>
+        <w:spacing w:beforeLines="0" w:afterLines="0"/>
+        <w:jc w:val="left"/>
+        <w:rPr>
+          <w:rFonts w:hint="default" w:ascii="Verdana" w:hAnsi="Verdana" w:eastAsia="Verdana"/>
+          <w:sz w:val="18"/>
+          <w:szCs w:val="24"/>
+        </w:rPr>
+      </w:pPr>
+      <w:r>
+        <w:rPr>
+          <w:rFonts w:hint="default" w:ascii="Verdana" w:hAnsi="Verdana" w:eastAsia="Verdana"/>
+          <w:sz w:val="18"/>
+          <w:szCs w:val="24"/>
+        </w:rPr>
+        <w:t>No support for exporting stock to Amazon, Gamivo, eBay, Allegro, or other marketplaces.</w:t>
+      </w:r>
+    </w:p>
+    <w:p>
+      <w:pPr>
+        <w:spacing w:beforeLines="0" w:afterLines="0"/>
+        <w:jc w:val="left"/>
+        <w:rPr>
+          <w:rFonts w:hint="default" w:ascii="Verdana" w:hAnsi="Verdana" w:eastAsia="Verdana"/>
+          <w:sz w:val="18"/>
+          <w:szCs w:val="24"/>
+        </w:rPr>
+      </w:pPr>
+      <w:r>
+        <w:rPr>
+          <w:rFonts w:hint="default" w:ascii="Verdana" w:hAnsi="Verdana" w:eastAsia="Verdana"/>
+          <w:sz w:val="18"/>
+          <w:szCs w:val="24"/>
+        </w:rPr>
+        <w:t>Expected Fix: Create API endpoints to allow stock synchronization with multiple platforms.</w:t>
+      </w:r>
+    </w:p>
+    <w:p>
+      <w:pPr>
+        <w:spacing w:beforeLines="0" w:afterLines="0"/>
+        <w:jc w:val="left"/>
+        <w:rPr>
+          <w:rFonts w:hint="default" w:ascii="Verdana" w:hAnsi="Verdana" w:eastAsia="Verdana"/>
+          <w:sz w:val="18"/>
+          <w:szCs w:val="24"/>
+        </w:rPr>
+      </w:pPr>
+      <w:r>
+        <w:rPr>
+          <w:rFonts w:hint="default" w:ascii="Segoe UI Symbol" w:hAnsi="Segoe UI Symbol" w:eastAsia="Segoe UI Symbol"/>
+          <w:sz w:val="18"/>
+          <w:szCs w:val="24"/>
+        </w:rPr>
+        <w:t>❌</w:t>
+      </w:r>
+      <w:r>
+        <w:rPr>
+          <w:rFonts w:hint="default" w:ascii="Verdana" w:hAnsi="Verdana" w:eastAsia="Verdana"/>
+          <w:sz w:val="18"/>
+          <w:szCs w:val="24"/>
+        </w:rPr>
+        <w:t xml:space="preserve"> 5. Secure API &amp; Admin Panel for User Management (Missing)</w:t>
+      </w:r>
+    </w:p>
+    <w:p>
+      <w:pPr>
+        <w:spacing w:beforeLines="0" w:afterLines="0"/>
+        <w:jc w:val="left"/>
+        <w:rPr>
+          <w:rFonts w:hint="default" w:ascii="Verdana" w:hAnsi="Verdana" w:eastAsia="Verdana"/>
+          <w:sz w:val="18"/>
+          <w:szCs w:val="24"/>
+        </w:rPr>
+      </w:pPr>
+      <w:r>
+        <w:rPr>
+          <w:rFonts w:hint="default" w:ascii="Verdana" w:hAnsi="Verdana" w:eastAsia="Verdana"/>
+          <w:sz w:val="18"/>
+          <w:szCs w:val="24"/>
+        </w:rPr>
+        <w:t>No admin panel for managing user subscriptions and API access.</w:t>
+      </w:r>
+    </w:p>
+    <w:p>
+      <w:pPr>
+        <w:spacing w:beforeLines="0" w:afterLines="0"/>
+        <w:jc w:val="left"/>
+        <w:rPr>
+          <w:rFonts w:hint="default" w:ascii="Verdana" w:hAnsi="Verdana" w:eastAsia="Verdana"/>
+          <w:sz w:val="18"/>
+          <w:szCs w:val="24"/>
+        </w:rPr>
+      </w:pPr>
+      <w:r>
+        <w:rPr>
+          <w:rFonts w:hint="default" w:ascii="Verdana" w:hAnsi="Verdana" w:eastAsia="Verdana"/>
+          <w:sz w:val="18"/>
+          <w:szCs w:val="24"/>
+        </w:rPr>
+        <w:t>API credentials are not securely stored or encrypted.</w:t>
+      </w:r>
+    </w:p>
+    <w:p>
+      <w:pPr>
+        <w:spacing w:beforeLines="0" w:afterLines="0"/>
+        <w:jc w:val="left"/>
+        <w:rPr>
+          <w:rFonts w:hint="default" w:ascii="Verdana" w:hAnsi="Verdana" w:eastAsia="Verdana"/>
+          <w:sz w:val="18"/>
+          <w:szCs w:val="24"/>
+        </w:rPr>
+      </w:pPr>
+      <w:r>
+        <w:rPr>
+          <w:rFonts w:hint="default" w:ascii="Verdana" w:hAnsi="Verdana" w:eastAsia="Verdana"/>
+          <w:sz w:val="18"/>
+          <w:szCs w:val="24"/>
+        </w:rPr>
+        <w:t>Expected Fix: Implement proper admin controls for managing API access, users, and subscriptions.</w:t>
+      </w:r>
+    </w:p>
+    <w:p>
+      <w:pPr>
+        <w:spacing w:beforeLines="0" w:afterLines="0"/>
+        <w:jc w:val="left"/>
+        <w:rPr>
+          <w:rFonts w:hint="default" w:ascii="Verdana" w:hAnsi="Verdana" w:eastAsia="Verdana"/>
+          <w:sz w:val="18"/>
+          <w:szCs w:val="24"/>
+        </w:rPr>
+      </w:pPr>
+      <w:r>
+        <w:rPr>
+          <w:rFonts w:hint="default" w:ascii="Segoe UI Symbol" w:hAnsi="Segoe UI Symbol" w:eastAsia="Segoe UI Symbol"/>
+          <w:sz w:val="18"/>
+          <w:szCs w:val="24"/>
+        </w:rPr>
+        <w:t>❌</w:t>
+      </w:r>
+      <w:r>
+        <w:rPr>
+          <w:rFonts w:hint="default" w:ascii="Verdana" w:hAnsi="Verdana" w:eastAsia="Verdana"/>
+          <w:sz w:val="18"/>
+          <w:szCs w:val="24"/>
+        </w:rPr>
+        <w:t xml:space="preserve"> 6. Product Deletion Does Not Work</w:t>
+      </w:r>
+    </w:p>
+    <w:p>
+      <w:pPr>
+        <w:spacing w:beforeLines="0" w:afterLines="0"/>
+        <w:jc w:val="left"/>
+        <w:rPr>
+          <w:rFonts w:hint="default" w:ascii="Verdana" w:hAnsi="Verdana" w:eastAsia="Verdana"/>
+          <w:sz w:val="18"/>
+          <w:szCs w:val="24"/>
+        </w:rPr>
+      </w:pPr>
+      <w:r>
+        <w:rPr>
+          <w:rFonts w:hint="default" w:ascii="Verdana" w:hAnsi="Verdana" w:eastAsia="Verdana"/>
+          <w:sz w:val="18"/>
+          <w:szCs w:val="24"/>
+        </w:rPr>
+        <w:t>Products disappear visually, but they are NOT deleted from the database.</w:t>
+      </w:r>
+    </w:p>
+    <w:p>
+      <w:pPr>
+        <w:spacing w:beforeLines="0" w:afterLines="0"/>
+        <w:jc w:val="left"/>
+        <w:rPr>
+          <w:rFonts w:hint="default" w:ascii="Verdana" w:hAnsi="Verdana" w:eastAsia="Verdana"/>
+          <w:sz w:val="18"/>
+          <w:szCs w:val="24"/>
+        </w:rPr>
+      </w:pPr>
+      <w:r>
+        <w:rPr>
+          <w:rFonts w:hint="default" w:ascii="Verdana" w:hAnsi="Verdana" w:eastAsia="Verdana"/>
+          <w:sz w:val="18"/>
+          <w:szCs w:val="24"/>
+        </w:rPr>
+        <w:t>Expected Fix: Implement proper deletion logic to remove products permanently from MongoDB.</w:t>
+      </w:r>
+    </w:p>
+    <w:p>
+      <w:pPr>
+        <w:spacing w:beforeLines="0" w:afterLines="0"/>
+        <w:jc w:val="left"/>
+        <w:rPr>
+          <w:rFonts w:hint="default" w:ascii="Verdana" w:hAnsi="Verdana" w:eastAsia="Verdana"/>
+          <w:sz w:val="18"/>
+          <w:szCs w:val="24"/>
+        </w:rPr>
+      </w:pPr>
+      <w:r>
+        <w:rPr>
+          <w:rFonts w:hint="default" w:ascii="Segoe UI Symbol" w:hAnsi="Segoe UI Symbol" w:eastAsia="Segoe UI Symbol"/>
+          <w:sz w:val="18"/>
+          <w:szCs w:val="24"/>
+        </w:rPr>
+        <w:t>❌</w:t>
+      </w:r>
+      <w:r>
+        <w:rPr>
+          <w:rFonts w:hint="default" w:ascii="Verdana" w:hAnsi="Verdana" w:eastAsia="Verdana"/>
+          <w:sz w:val="18"/>
+          <w:szCs w:val="24"/>
+        </w:rPr>
+        <w:t xml:space="preserve"> 7. Mobile Optimization (Broken)</w:t>
+      </w:r>
+    </w:p>
+    <w:p>
+      <w:pPr>
+        <w:spacing w:beforeLines="0" w:afterLines="0"/>
+        <w:jc w:val="left"/>
+        <w:rPr>
+          <w:rFonts w:hint="default" w:ascii="Verdana" w:hAnsi="Verdana" w:eastAsia="Verdana"/>
+          <w:sz w:val="18"/>
+          <w:szCs w:val="24"/>
+        </w:rPr>
+      </w:pPr>
+      <w:r>
+        <w:rPr>
+          <w:rFonts w:hint="default" w:ascii="Verdana" w:hAnsi="Verdana" w:eastAsia="Verdana"/>
+          <w:sz w:val="18"/>
+          <w:szCs w:val="24"/>
+        </w:rPr>
+        <w:t>The platform does not work properly on mobile devices.</w:t>
+      </w:r>
+    </w:p>
+    <w:p>
+      <w:pPr>
+        <w:spacing w:beforeLines="0" w:afterLines="0"/>
+        <w:jc w:val="left"/>
+        <w:rPr>
+          <w:rFonts w:hint="default" w:ascii="Verdana" w:hAnsi="Verdana" w:eastAsia="Verdana"/>
+          <w:sz w:val="18"/>
+          <w:szCs w:val="24"/>
+        </w:rPr>
+      </w:pPr>
+      <w:r>
+        <w:rPr>
+          <w:rFonts w:hint="default" w:ascii="Verdana" w:hAnsi="Verdana" w:eastAsia="Verdana"/>
+          <w:sz w:val="18"/>
+          <w:szCs w:val="24"/>
+        </w:rPr>
+        <w:t>Expected Fix: Implement responsive design fixes so the platform works on all screen sizes.</w:t>
+      </w:r>
+    </w:p>
+    <w:p>
+      <w:pPr>
+        <w:spacing w:beforeLines="0" w:afterLines="0"/>
+        <w:jc w:val="left"/>
+        <w:rPr>
+          <w:rFonts w:hint="default" w:ascii="Verdana" w:hAnsi="Verdana" w:eastAsia="Verdana"/>
+          <w:sz w:val="18"/>
+          <w:szCs w:val="24"/>
+        </w:rPr>
+      </w:pPr>
+      <w:r>
+        <w:rPr>
+          <w:rFonts w:hint="default" w:ascii="Segoe UI Emoji" w:hAnsi="Segoe UI Emoji" w:eastAsia="Segoe UI Emoji"/>
+          <w:sz w:val="18"/>
+          <w:szCs w:val="24"/>
+        </w:rPr>
+        <w:t>⚠️</w:t>
+      </w:r>
+      <w:r>
+        <w:rPr>
+          <w:rFonts w:hint="default" w:ascii="Verdana" w:hAnsi="Verdana" w:eastAsia="Verdana"/>
+          <w:sz w:val="18"/>
+          <w:szCs w:val="24"/>
+        </w:rPr>
+        <w:t xml:space="preserve"> FINAL DEADLINE: MARCH 11, 2025</w:t>
+      </w:r>
+    </w:p>
+    <w:p>
+      <w:pPr>
+        <w:spacing w:beforeLines="0" w:afterLines="0"/>
+        <w:jc w:val="left"/>
+        <w:rPr>
+          <w:rFonts w:hint="default" w:ascii="Verdana" w:hAnsi="Verdana" w:eastAsia="Verdana"/>
+          <w:sz w:val="18"/>
+          <w:szCs w:val="24"/>
+        </w:rPr>
+      </w:pPr>
+      <w:r>
+        <w:rPr>
+          <w:rFonts w:hint="default" w:ascii="Verdana" w:hAnsi="Verdana" w:eastAsia="Verdana"/>
+          <w:sz w:val="18"/>
+          <w:szCs w:val="24"/>
+        </w:rPr>
+        <w:t>This is the final warning. You have 7 days to fully fix all missing functionalities.</w:t>
+      </w:r>
+    </w:p>
+    <w:p>
+      <w:pPr>
+        <w:spacing w:beforeLines="0" w:afterLines="0"/>
+        <w:jc w:val="left"/>
+        <w:rPr>
+          <w:rFonts w:hint="default" w:ascii="Verdana" w:hAnsi="Verdana" w:eastAsia="Verdana"/>
+          <w:sz w:val="18"/>
+          <w:szCs w:val="24"/>
+        </w:rPr>
+      </w:pPr>
+    </w:p>
+    <w:p>
+      <w:pPr>
+        <w:spacing w:beforeLines="0" w:afterLines="0"/>
+        <w:jc w:val="left"/>
+        <w:rPr>
+          <w:rFonts w:hint="default" w:ascii="Verdana" w:hAnsi="Verdana" w:eastAsia="Verdana"/>
+          <w:sz w:val="18"/>
+          <w:szCs w:val="24"/>
+        </w:rPr>
+      </w:pPr>
+      <w:r>
+        <w:rPr>
+          <w:rFonts w:hint="default" w:ascii="Verdana" w:hAnsi="Verdana" w:eastAsia="Verdana"/>
+          <w:sz w:val="18"/>
+          <w:szCs w:val="24"/>
+        </w:rPr>
+        <w:t>If these issues are not resolved by March 11, we will:</w:t>
+      </w:r>
+    </w:p>
+    <w:p>
+      <w:pPr>
+        <w:spacing w:beforeLines="0" w:afterLines="0"/>
+        <w:jc w:val="left"/>
+        <w:rPr>
+          <w:rFonts w:hint="default" w:ascii="Verdana" w:hAnsi="Verdana" w:eastAsia="Verdana"/>
+          <w:sz w:val="18"/>
+          <w:szCs w:val="24"/>
+        </w:rPr>
+      </w:pPr>
+    </w:p>
+    <w:p>
+      <w:pPr>
+        <w:spacing w:beforeLines="0" w:afterLines="0"/>
+        <w:jc w:val="left"/>
+        <w:rPr>
+          <w:rFonts w:hint="default" w:ascii="Verdana" w:hAnsi="Verdana" w:eastAsia="Verdana"/>
+          <w:sz w:val="18"/>
+          <w:szCs w:val="24"/>
+        </w:rPr>
+      </w:pPr>
+      <w:r>
+        <w:rPr>
+          <w:rFonts w:hint="default" w:ascii="Segoe UI Emoji" w:hAnsi="Segoe UI Emoji" w:eastAsia="Segoe UI Emoji"/>
+          <w:sz w:val="18"/>
+          <w:szCs w:val="24"/>
+        </w:rPr>
+        <w:t>1️</w:t>
+      </w:r>
+      <w:r>
+        <w:rPr>
+          <w:rFonts w:hint="default" w:ascii="Segoe UI Symbol" w:hAnsi="Segoe UI Symbol" w:eastAsia="Segoe UI Symbol"/>
+          <w:sz w:val="18"/>
+          <w:szCs w:val="24"/>
+        </w:rPr>
+        <w:t>⃣</w:t>
+      </w:r>
+      <w:r>
+        <w:rPr>
+          <w:rFonts w:hint="default" w:ascii="Verdana" w:hAnsi="Verdana" w:eastAsia="Verdana"/>
+          <w:sz w:val="18"/>
+          <w:szCs w:val="24"/>
+        </w:rPr>
+        <w:t xml:space="preserve"> Freeze all remaining payments.</w:t>
+      </w:r>
+    </w:p>
+    <w:p>
+      <w:pPr>
+        <w:spacing w:beforeLines="0" w:afterLines="0"/>
+        <w:jc w:val="left"/>
+        <w:rPr>
+          <w:rFonts w:hint="default" w:ascii="Verdana" w:hAnsi="Verdana" w:eastAsia="Verdana"/>
+          <w:sz w:val="18"/>
+          <w:szCs w:val="24"/>
+        </w:rPr>
+      </w:pPr>
+      <w:r>
+        <w:rPr>
+          <w:rFonts w:hint="default" w:ascii="Segoe UI Emoji" w:hAnsi="Segoe UI Emoji" w:eastAsia="Segoe UI Emoji"/>
+          <w:sz w:val="18"/>
+          <w:szCs w:val="24"/>
+        </w:rPr>
+        <w:t>2️</w:t>
+      </w:r>
+      <w:r>
+        <w:rPr>
+          <w:rFonts w:hint="default" w:ascii="Segoe UI Symbol" w:hAnsi="Segoe UI Symbol" w:eastAsia="Segoe UI Symbol"/>
+          <w:sz w:val="18"/>
+          <w:szCs w:val="24"/>
+        </w:rPr>
+        <w:t>⃣</w:t>
+      </w:r>
+      <w:r>
+        <w:rPr>
+          <w:rFonts w:hint="default" w:ascii="Verdana" w:hAnsi="Verdana" w:eastAsia="Verdana"/>
+          <w:sz w:val="18"/>
+          <w:szCs w:val="24"/>
+        </w:rPr>
+        <w:t xml:space="preserve"> File a dispute on Workana for contract non-compliance.</w:t>
+      </w:r>
+    </w:p>
+    <w:p>
+      <w:pPr>
+        <w:spacing w:beforeLines="0" w:afterLines="0"/>
+        <w:jc w:val="left"/>
+        <w:rPr>
+          <w:rFonts w:hint="default" w:ascii="Verdana" w:hAnsi="Verdana" w:eastAsia="Verdana"/>
+          <w:sz w:val="18"/>
+          <w:szCs w:val="24"/>
+        </w:rPr>
+      </w:pPr>
+      <w:r>
+        <w:rPr>
+          <w:rFonts w:hint="default" w:ascii="Segoe UI Emoji" w:hAnsi="Segoe UI Emoji" w:eastAsia="Segoe UI Emoji"/>
+          <w:sz w:val="18"/>
+          <w:szCs w:val="24"/>
+        </w:rPr>
+        <w:t>3️</w:t>
+      </w:r>
+      <w:r>
+        <w:rPr>
+          <w:rFonts w:hint="default" w:ascii="Segoe UI Symbol" w:hAnsi="Segoe UI Symbol" w:eastAsia="Segoe UI Symbol"/>
+          <w:sz w:val="18"/>
+          <w:szCs w:val="24"/>
+        </w:rPr>
+        <w:t>⃣</w:t>
+      </w:r>
+      <w:r>
+        <w:rPr>
+          <w:rFonts w:hint="default" w:ascii="Verdana" w:hAnsi="Verdana" w:eastAsia="Verdana"/>
+          <w:sz w:val="18"/>
+          <w:szCs w:val="24"/>
+        </w:rPr>
+        <w:t xml:space="preserve"> Take legal action if necessary.</w:t>
+      </w:r>
+    </w:p>
+    <w:p>
+      <w:pPr>
+        <w:spacing w:beforeLines="0" w:afterLines="0"/>
+        <w:jc w:val="left"/>
+        <w:rPr>
+          <w:rFonts w:hint="default" w:ascii="Verdana" w:hAnsi="Verdana" w:eastAsia="Verdana"/>
+          <w:sz w:val="18"/>
+          <w:szCs w:val="24"/>
+        </w:rPr>
+      </w:pPr>
+    </w:p>
+    <w:p>
+      <w:pPr>
+        <w:spacing w:beforeLines="0" w:afterLines="0"/>
+        <w:jc w:val="left"/>
+        <w:rPr>
+          <w:rFonts w:hint="default" w:ascii="Verdana" w:hAnsi="Verdana" w:eastAsia="Verdana"/>
+          <w:sz w:val="18"/>
+          <w:szCs w:val="24"/>
+        </w:rPr>
+      </w:pPr>
+      <w:r>
+        <w:rPr>
+          <w:rFonts w:hint="default" w:ascii="Verdana" w:hAnsi="Verdana" w:eastAsia="Verdana"/>
+          <w:sz w:val="18"/>
+          <w:szCs w:val="24"/>
+        </w:rPr>
+        <w:t>We expect daily progress updates and a clear timeline for each missing feature. No more delays.</w:t>
+      </w:r>
+    </w:p>
+    <w:p>
+      <w:pPr>
+        <w:spacing w:beforeLines="0" w:afterLines="0"/>
+        <w:jc w:val="left"/>
+        <w:rPr>
+          <w:rFonts w:hint="default" w:ascii="Verdana" w:hAnsi="Verdana" w:eastAsia="Verdana"/>
+          <w:sz w:val="18"/>
+          <w:szCs w:val="24"/>
+        </w:rPr>
+      </w:pPr>
+    </w:p>
+    <w:p>
+      <w:pPr>
+        <w:spacing w:beforeLines="0" w:afterLines="0"/>
+        <w:jc w:val="left"/>
+        <w:rPr>
+          <w:rFonts w:hint="default" w:ascii="Verdana" w:hAnsi="Verdana" w:eastAsia="Verdana"/>
+          <w:sz w:val="18"/>
+          <w:szCs w:val="24"/>
+        </w:rPr>
+      </w:pPr>
+      <w:r>
+        <w:rPr>
+          <w:rFonts w:hint="default" w:ascii="Segoe UI Symbol" w:hAnsi="Segoe UI Symbol" w:eastAsia="Segoe UI Symbol"/>
+          <w:sz w:val="18"/>
+          <w:szCs w:val="24"/>
+        </w:rPr>
+        <w:t>🚨</w:t>
+      </w:r>
+      <w:r>
+        <w:rPr>
+          <w:rFonts w:hint="default" w:ascii="Verdana" w:hAnsi="Verdana" w:eastAsia="Verdana"/>
+          <w:sz w:val="18"/>
+          <w:szCs w:val="24"/>
+        </w:rPr>
+        <w:t xml:space="preserve"> Confirm immediately that you understand this deadline and will meet the requirements.</w:t>
+      </w:r>
+    </w:p>
+    <w:p>
+      <w:pPr>
+        <w:spacing w:beforeLines="0" w:afterLines="0"/>
+        <w:jc w:val="left"/>
+        <w:rPr>
+          <w:rFonts w:hint="default" w:ascii="Verdana" w:hAnsi="Verdana" w:eastAsia="Verdana"/>
+          <w:sz w:val="18"/>
+          <w:szCs w:val="24"/>
+        </w:rPr>
+      </w:pPr>
+    </w:p>
+    <w:p>
+      <w:pPr>
+        <w:spacing w:beforeLines="0" w:afterLines="0"/>
+        <w:jc w:val="left"/>
+        <w:rPr>
+          <w:rFonts w:hint="default" w:ascii="Verdana" w:hAnsi="Verdana" w:eastAsia="Verdana"/>
+          <w:sz w:val="18"/>
+          <w:szCs w:val="24"/>
+        </w:rPr>
+      </w:pPr>
+      <w:r>
+        <w:rPr>
+          <w:rFonts w:hint="default" w:ascii="Verdana" w:hAnsi="Verdana" w:eastAsia="Verdana"/>
+          <w:sz w:val="18"/>
+          <w:szCs w:val="24"/>
+        </w:rPr>
+        <w:t>Best regards,</w:t>
+      </w:r>
+    </w:p>
+    <w:p>
+      <w:pPr>
+        <w:spacing w:beforeLines="0" w:afterLines="0"/>
+        <w:jc w:val="left"/>
+        <w:rPr>
+          <w:rFonts w:hint="default" w:ascii="Verdana" w:hAnsi="Verdana" w:eastAsia="Verdana"/>
+          <w:sz w:val="18"/>
+          <w:szCs w:val="24"/>
+        </w:rPr>
+      </w:pPr>
+      <w:r>
+        <w:rPr>
+          <w:rFonts w:hint="default" w:ascii="Verdana" w:hAnsi="Verdana" w:eastAsia="Verdana"/>
+          <w:sz w:val="18"/>
+          <w:szCs w:val="24"/>
+        </w:rPr>
+        <w:t>Administration – Irmitek OÜ</w:t>
+      </w:r>
+    </w:p>
+    <w:p>
+      <w:pPr>
+        <w:pStyle w:val="8"/>
+        <w:keepNext w:val="0"/>
+        <w:keepLines w:val="0"/>
+        <w:widowControl/>
+        <w:suppressLineNumbers w:val="0"/>
+        <w:rPr>
+          <w:rStyle w:val="9"/>
+          <w:rFonts w:hint="default" w:ascii="Times New Roman" w:hAnsi="Times New Roman" w:cs="Times New Roman"/>
+          <w:sz w:val="24"/>
+          <w:szCs w:val="24"/>
+        </w:rPr>
+      </w:pPr>
       <w:bookmarkStart w:id="0" w:name="_GoBack"/>
       <w:bookmarkEnd w:id="0"/>
-      <w:r>
-        <w:rPr>
-          <w:rFonts w:hint="default"/>
-        </w:rPr>
-        <w:t>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</w:t>
-      </w:r>
-      <w:r>
-        <w:rPr>
-          <w:rFonts w:hint="default"/>
-        </w:rPr>
-        <w:t>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</w:t>
-      </w:r>
-      <w:r>
-        <w:rPr>
-          <w:rFonts w:hint="default"/>
-        </w:rPr>
-        <w:t>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</w:t>
-      </w:r>
-      <w:r>
-        <w:rPr>
-          <w:rFonts w:hint="default"/>
-        </w:rPr>
-        <w:t>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","UklGRgYwAABXRUJQVlA4WAoAAAAwAAAA3wEAvwAAQUxQSNsUAAABwIf//yQpjT5VXVNTMzRD2w7jMIxjQUZ2nCA2iBNkifktQXbQiRKXZfHuuKxL8NhZwhrW9ShdYibKyph4Syy8TbyPnB6lAlEksRdRuTZWJsjisTztOMvlgN8/prvq+/tVV/ewZ0RMAP53fWP4Lh</w:t>
-      </w:r>
-      <w:r>
-        <w:rPr>
-          <w:rFonts w:hint="default"/>
-        </w:rPr>
-        <w:t>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</w:t>
-      </w:r>
-      <w:r>
-        <w:rPr>
-          <w:rFonts w:hint="default"/>
-        </w:rPr>
-        <w:t>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</w:t>
-      </w:r>
-      <w:r>
-        <w:rPr>
-          <w:rFonts w:hint="default"/>
-        </w:rPr>
-        <w:t>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</w:t>
-      </w:r>
-      <w:r>
-        <w:rPr>
-          <w:rFonts w:hint="default"/>
-        </w:rPr>
-        <w:t>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</w:t>
-      </w:r>
-      <w:r>
-        <w:rPr>
-          <w:rFonts w:hint="default"/>
-        </w:rPr>
-        <w:t>CUnQAUyO6gAAA=","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</w:t>
-      </w:r>
-      <w:r>
-        <w:rPr>
-          <w:rFonts w:hint="default"/>
-        </w:rPr>
-        <w:t>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</w:t>
-      </w:r>
-      <w:r>
-        <w:rPr>
-          <w:rFonts w:hint="default"/>
-        </w:rPr>
-        <w:t>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</w:t>
-      </w:r>
-      <w:r>
-        <w:rPr>
-          <w:rFonts w:hint="default"/>
-        </w:rPr>
-        <w:t>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</w:t>
-      </w:r>
-      <w:r>
-        <w:rPr>
-          <w:rFonts w:hint="default"/>
-        </w:rPr>
-        <w:t>2cBmFeDPxxJMbrfqP41qkddgtr0ZegDQVxSUOLzre4jRfSm3QYnJfmVg8kK0doEkFJsSaDuxBQvu8UCKrhszjJ9Pfj4C6NU7O98UFEztNKQj7TJHfRJmow/OPexoAoNmuqZoElqaocTFhxCqLweB/5D+t0JMgi/AABZ9qoOWlp11CUIGuQSKcArQAQ7lI3GW6Bh+RHOXqCM2Z2jH6Gm/P/hCUnQAUyO6gAAA="]</w:t>
-      </w:r>
     </w:p>
     <w:sectPr>
       <w:pgSz w:w="11906" w:h="16838"/>
@@ -7264,7 +8105,7 @@
     <w:lsdException w:unhideWhenUsed="0" w:uiPriority="0" w:semiHidden="0" w:name="HTML Acronym"/>
     <w:lsdException w:unhideWhenUsed="0" w:uiPriority="0" w:semiHidden="0" w:name="HTML Address"/>
     <w:lsdException w:unhideWhenUsed="0" w:uiPriority="0" w:semiHidden="0" w:name="HTML Cite"/>
-    <w:lsdException w:unhideWhenUsed="0" w:uiPriority="0" w:semiHidden="0" w:name="HTML Code"/>
+    <w:lsdException w:qFormat="1" w:unhideWhenUsed="0" w:uiPriority="0" w:semiHidden="0" w:name="HTML Code"/>
     <w:lsdException w:unhideWhenUsed="0" w:uiPriority="0" w:semiHidden="0" w:name="HTML Definition"/>
     <w:lsdException w:unhideWhenUsed="0" w:uiPriority="0" w:semiHidden="0" w:name="HTML Keyboard"/>
     <w:lsdException w:unhideWhenUsed="0" w:uiPriority="0" w:semiHidden="0" w:name="HTML Preformatted"/>
@@ -7512,6 +8353,7 @@
   <w:style w:type="character" w:styleId="7">
     <w:name w:val="HTML Code"/>
     <w:basedOn w:val="5"/>
+    <w:qFormat/>
     <w:uiPriority w:val="0"/>
     <w:rPr>
       <w:rFonts w:ascii="Courier New" w:hAnsi="Courier New" w:cs="Courier New"/>

</xml_diff>

<commit_message>
Forntend is updating as befit rquirements
</commit_message>
<xml_diff>
--- a/Project_requirements.docx
+++ b/Project_requirements.docx
@@ -4432,6 +4432,7 @@
         <w:widowControl/>
         <w:suppressLineNumbers w:val="0"/>
         <w:rPr>
+          <w:rStyle w:val="9"/>
           <w:rFonts w:hint="default" w:ascii="Times New Roman" w:hAnsi="Times New Roman" w:cs="Times New Roman"/>
           <w:sz w:val="24"/>
           <w:szCs w:val="24"/>
@@ -4465,104 +4466,944 @@
     </w:p>
     <w:p>
       <w:pPr>
-        <w:spacing w:beforeLines="0" w:afterLines="0"/>
-        <w:jc w:val="left"/>
-        <w:rPr>
-          <w:rFonts w:hint="default" w:ascii="Verdana" w:hAnsi="Verdana" w:eastAsia="Verdana"/>
-          <w:sz w:val="18"/>
-          <w:szCs w:val="24"/>
-        </w:rPr>
-      </w:pPr>
-    </w:p>
-    <w:p/>
-    <w:p/>
-    <w:p>
-      <w:r>
-        <w:rPr>
-          <w:rFonts w:hint="default"/>
-        </w:rPr>
-        <w:t>["UklGRgYwAABXRUJQVlA4WAoAAAAwAAAA3wEAvwAAQUxQSNsUAAABwIf//yQpjT5VXVNTMzRD2w7jMIxjQUZ2nCA2iBNkifktQXbQiRKXZfHuuKxL8NhZwhrW9ShdYibKyph4Syy8TbyPnB6lAlEksRdRuTZWJsjisTztOMvlgN8/prvq+/tVV/ewZ0RMAP53fWP4LhMTSWvY7iKKy5Zhu9rYwLB96rAX/tcA/b+9LMBh6yLi/85R2ybmOwGzZ7W2AHrDrABG6jCLphUwMEFk2roc586XKLzbs+KT17u6mk+ZCB0aSu6wV2Gj2Zz94OZNO0nizp2/+9V8MbaIoR9usTJOHynpTj0yNaSkDofVLd38CSm848bEYRVr7PkvvtpPir9wdbulAbp+2GMEWrDohp0UwYPrr</w:t>
-      </w:r>
+        <w:rPr>
+          <w:rStyle w:val="9"/>
+          <w:rFonts w:hint="default" w:ascii="Times New Roman" w:hAnsi="Times New Roman" w:cs="Times New Roman"/>
+          <w:sz w:val="24"/>
+          <w:szCs w:val="24"/>
+        </w:rPr>
+      </w:pPr>
+      <w:r>
+        <w:rPr>
+          <w:rStyle w:val="9"/>
+          <w:rFonts w:hint="default" w:ascii="Times New Roman" w:hAnsi="Times New Roman" w:cs="Times New Roman"/>
+          <w:sz w:val="24"/>
+          <w:szCs w:val="24"/>
+        </w:rPr>
+        <w:br w:type="page"/>
+      </w:r>
+    </w:p>
+    <w:p>
+      <w:pPr>
+        <w:rPr>
+          <w:rStyle w:val="9"/>
+          <w:rFonts w:hint="default" w:ascii="Times New Roman" w:hAnsi="Times New Roman" w:cs="Times New Roman"/>
+          <w:sz w:val="24"/>
+          <w:szCs w:val="24"/>
+        </w:rPr>
+      </w:pPr>
+      <w:r>
+        <w:rPr>
+          <w:rStyle w:val="9"/>
+          <w:rFonts w:hint="default" w:ascii="Times New Roman" w:hAnsi="Times New Roman" w:cs="Times New Roman"/>
+          <w:sz w:val="24"/>
+          <w:szCs w:val="24"/>
+        </w:rPr>
+        <w:br w:type="page"/>
+      </w:r>
+    </w:p>
+    <w:p>
+      <w:pPr>
+        <w:spacing w:beforeLines="0" w:afterLines="0"/>
+        <w:jc w:val="left"/>
+        <w:rPr>
+          <w:rFonts w:hint="default" w:ascii="Verdana" w:hAnsi="Verdana" w:eastAsia="Verdana"/>
+          <w:sz w:val="18"/>
+          <w:szCs w:val="24"/>
+        </w:rPr>
+      </w:pPr>
+      <w:r>
+        <w:rPr>
+          <w:rFonts w:hint="default" w:ascii="Segoe UI Symbol" w:hAnsi="Segoe UI Symbol" w:eastAsia="Segoe UI Symbol"/>
+          <w:sz w:val="18"/>
+          <w:szCs w:val="24"/>
+        </w:rPr>
+        <w:t>🚨</w:t>
+      </w:r>
+      <w:r>
+        <w:rPr>
+          <w:rFonts w:hint="default" w:ascii="Verdana" w:hAnsi="Verdana" w:eastAsia="Verdana"/>
+          <w:sz w:val="18"/>
+          <w:szCs w:val="24"/>
+        </w:rPr>
+        <w:t xml:space="preserve"> CRITICAL ISSUES THAT MUST BE FIXED IMMEDIATELY:</w:t>
+      </w:r>
+    </w:p>
+    <w:p>
+      <w:pPr>
+        <w:spacing w:beforeLines="0" w:afterLines="0"/>
+        <w:jc w:val="left"/>
+        <w:rPr>
+          <w:rFonts w:hint="default" w:ascii="Verdana" w:hAnsi="Verdana" w:eastAsia="Verdana"/>
+          <w:sz w:val="18"/>
+          <w:szCs w:val="24"/>
+        </w:rPr>
+      </w:pPr>
+      <w:r>
+        <w:rPr>
+          <w:rFonts w:hint="default" w:ascii="Segoe UI Symbol" w:hAnsi="Segoe UI Symbol" w:eastAsia="Segoe UI Symbol"/>
+          <w:sz w:val="18"/>
+          <w:szCs w:val="24"/>
+        </w:rPr>
+        <w:t>❌</w:t>
+      </w:r>
+      <w:r>
+        <w:rPr>
+          <w:rFonts w:hint="default" w:ascii="Verdana" w:hAnsi="Verdana" w:eastAsia="Verdana"/>
+          <w:sz w:val="18"/>
+          <w:szCs w:val="24"/>
+        </w:rPr>
+        <w:t xml:space="preserve"> 1. Key Delivery System (Not Implemented)</w:t>
+      </w:r>
+    </w:p>
+    <w:p>
+      <w:pPr>
+        <w:spacing w:beforeLines="0" w:afterLines="0"/>
+        <w:jc w:val="left"/>
+        <w:rPr>
+          <w:rFonts w:hint="default" w:ascii="Verdana" w:hAnsi="Verdana" w:eastAsia="Verdana"/>
+          <w:sz w:val="18"/>
+          <w:szCs w:val="24"/>
+        </w:rPr>
+      </w:pPr>
+      <w:r>
+        <w:rPr>
+          <w:rFonts w:hint="default" w:ascii="Verdana" w:hAnsi="Verdana" w:eastAsia="Verdana"/>
+          <w:sz w:val="18"/>
+          <w:szCs w:val="24"/>
+        </w:rPr>
+        <w:t>The system does not automatically deliver keys to customers, which is a fundamental requirement.</w:t>
+      </w:r>
+    </w:p>
+    <w:p>
+      <w:pPr>
+        <w:spacing w:beforeLines="0" w:afterLines="0"/>
+        <w:jc w:val="left"/>
+        <w:rPr>
+          <w:rFonts w:hint="default" w:ascii="Verdana" w:hAnsi="Verdana" w:eastAsia="Verdana"/>
+          <w:sz w:val="18"/>
+          <w:szCs w:val="24"/>
+        </w:rPr>
+      </w:pPr>
+      <w:r>
+        <w:rPr>
+          <w:rFonts w:hint="default" w:ascii="Verdana" w:hAnsi="Verdana" w:eastAsia="Verdana"/>
+          <w:sz w:val="18"/>
+          <w:szCs w:val="24"/>
+        </w:rPr>
+        <w:t>No webhook integration with G2A to confirm purchases and automate key delivery.</w:t>
+      </w:r>
+    </w:p>
+    <w:p>
+      <w:pPr>
+        <w:spacing w:beforeLines="0" w:afterLines="0"/>
+        <w:jc w:val="left"/>
+        <w:rPr>
+          <w:rFonts w:hint="default" w:ascii="Verdana" w:hAnsi="Verdana" w:eastAsia="Verdana"/>
+          <w:sz w:val="18"/>
+          <w:szCs w:val="24"/>
+        </w:rPr>
+      </w:pPr>
+      <w:r>
+        <w:rPr>
+          <w:rFonts w:hint="default" w:ascii="Verdana" w:hAnsi="Verdana" w:eastAsia="Verdana"/>
+          <w:sz w:val="18"/>
+          <w:szCs w:val="24"/>
+        </w:rPr>
+        <w:t>Expected Fix: Implement a working API (POST /api/orders/deliver) to handle automatic key distribution.</w:t>
+      </w:r>
+    </w:p>
+    <w:p>
+      <w:pPr>
+        <w:spacing w:beforeLines="0" w:afterLines="0"/>
+        <w:jc w:val="left"/>
+        <w:rPr>
+          <w:rFonts w:hint="default" w:ascii="Verdana" w:hAnsi="Verdana" w:eastAsia="Verdana"/>
+          <w:sz w:val="18"/>
+          <w:szCs w:val="24"/>
+        </w:rPr>
+      </w:pPr>
+      <w:r>
+        <w:rPr>
+          <w:rFonts w:hint="default" w:ascii="Segoe UI Symbol" w:hAnsi="Segoe UI Symbol" w:eastAsia="Segoe UI Symbol"/>
+          <w:sz w:val="18"/>
+          <w:szCs w:val="24"/>
+        </w:rPr>
+        <w:t>❌</w:t>
+      </w:r>
+      <w:r>
+        <w:rPr>
+          <w:rFonts w:hint="default" w:ascii="Verdana" w:hAnsi="Verdana" w:eastAsia="Verdana"/>
+          <w:sz w:val="18"/>
+          <w:szCs w:val="24"/>
+        </w:rPr>
+        <w:t xml:space="preserve"> 2. Subscription-Based System (Not Implemented)</w:t>
+      </w:r>
+    </w:p>
+    <w:p>
+      <w:pPr>
+        <w:spacing w:beforeLines="0" w:afterLines="0"/>
+        <w:jc w:val="left"/>
+        <w:rPr>
+          <w:rFonts w:hint="default" w:ascii="Verdana" w:hAnsi="Verdana" w:eastAsia="Verdana"/>
+          <w:sz w:val="18"/>
+          <w:szCs w:val="24"/>
+        </w:rPr>
+      </w:pPr>
+      <w:r>
+        <w:rPr>
+          <w:rFonts w:hint="default" w:ascii="Verdana" w:hAnsi="Verdana" w:eastAsia="Verdana"/>
+          <w:sz w:val="18"/>
+          <w:szCs w:val="24"/>
+        </w:rPr>
+        <w:t>The dashboard does not function as a subscription-based service.</w:t>
+      </w:r>
+    </w:p>
+    <w:p>
+      <w:pPr>
+        <w:spacing w:beforeLines="0" w:afterLines="0"/>
+        <w:jc w:val="left"/>
+        <w:rPr>
+          <w:rFonts w:hint="default" w:ascii="Verdana" w:hAnsi="Verdana" w:eastAsia="Verdana"/>
+          <w:sz w:val="18"/>
+          <w:szCs w:val="24"/>
+        </w:rPr>
+      </w:pPr>
+      <w:r>
+        <w:rPr>
+          <w:rFonts w:hint="default" w:ascii="Verdana" w:hAnsi="Verdana" w:eastAsia="Verdana"/>
+          <w:sz w:val="18"/>
+          <w:szCs w:val="24"/>
+        </w:rPr>
+        <w:t>Users must be able to subscribe, make a payment, and access export/import functionalities after payment.</w:t>
+      </w:r>
+    </w:p>
+    <w:p>
+      <w:pPr>
+        <w:spacing w:beforeLines="0" w:afterLines="0"/>
+        <w:jc w:val="left"/>
+        <w:rPr>
+          <w:rFonts w:hint="default" w:ascii="Verdana" w:hAnsi="Verdana" w:eastAsia="Verdana"/>
+          <w:sz w:val="18"/>
+          <w:szCs w:val="24"/>
+        </w:rPr>
+      </w:pPr>
+      <w:r>
+        <w:rPr>
+          <w:rFonts w:hint="default" w:ascii="Verdana" w:hAnsi="Verdana" w:eastAsia="Verdana"/>
+          <w:sz w:val="18"/>
+          <w:szCs w:val="24"/>
+        </w:rPr>
+        <w:t>Expected Fix: Implement a Stripe/PayPal subscription system that unlocks API access only after a successful payment.</w:t>
+      </w:r>
+    </w:p>
+    <w:p>
+      <w:pPr>
+        <w:spacing w:beforeLines="0" w:afterLines="0"/>
+        <w:jc w:val="left"/>
+        <w:rPr>
+          <w:rFonts w:hint="default" w:ascii="Verdana" w:hAnsi="Verdana" w:eastAsia="Verdana"/>
+          <w:sz w:val="18"/>
+          <w:szCs w:val="24"/>
+        </w:rPr>
+      </w:pPr>
+      <w:r>
+        <w:rPr>
+          <w:rFonts w:hint="default" w:ascii="Segoe UI Symbol" w:hAnsi="Segoe UI Symbol" w:eastAsia="Segoe UI Symbol"/>
+          <w:sz w:val="18"/>
+          <w:szCs w:val="24"/>
+        </w:rPr>
+        <w:t>❌</w:t>
+      </w:r>
+      <w:r>
+        <w:rPr>
+          <w:rFonts w:hint="default" w:ascii="Verdana" w:hAnsi="Verdana" w:eastAsia="Verdana"/>
+          <w:sz w:val="18"/>
+          <w:szCs w:val="24"/>
+        </w:rPr>
+        <w:t xml:space="preserve"> 3. API Credentials for Our Own API (Missing)</w:t>
+      </w:r>
+    </w:p>
+    <w:p>
+      <w:pPr>
+        <w:spacing w:beforeLines="0" w:afterLines="0"/>
+        <w:jc w:val="left"/>
+        <w:rPr>
+          <w:rFonts w:hint="default" w:ascii="Verdana" w:hAnsi="Verdana" w:eastAsia="Verdana"/>
+          <w:sz w:val="18"/>
+          <w:szCs w:val="24"/>
+        </w:rPr>
+      </w:pPr>
+      <w:r>
+        <w:rPr>
+          <w:rFonts w:hint="default" w:ascii="Verdana" w:hAnsi="Verdana" w:eastAsia="Verdana"/>
+          <w:sz w:val="18"/>
+          <w:szCs w:val="24"/>
+        </w:rPr>
+        <w:t>Users do not receive API credentials after subscribing.</w:t>
+      </w:r>
+    </w:p>
+    <w:p>
+      <w:pPr>
+        <w:spacing w:beforeLines="0" w:afterLines="0"/>
+        <w:jc w:val="left"/>
+        <w:rPr>
+          <w:rFonts w:hint="default" w:ascii="Verdana" w:hAnsi="Verdana" w:eastAsia="Verdana"/>
+          <w:sz w:val="18"/>
+          <w:szCs w:val="24"/>
+        </w:rPr>
+      </w:pPr>
+      <w:r>
+        <w:rPr>
+          <w:rFonts w:hint="default" w:ascii="Verdana" w:hAnsi="Verdana" w:eastAsia="Verdana"/>
+          <w:sz w:val="18"/>
+          <w:szCs w:val="24"/>
+        </w:rPr>
+        <w:t>No Client ID, Client Secret, API Key, or Token System is in place.</w:t>
+      </w:r>
+    </w:p>
+    <w:p>
+      <w:pPr>
+        <w:spacing w:beforeLines="0" w:afterLines="0"/>
+        <w:jc w:val="left"/>
+        <w:rPr>
+          <w:rFonts w:hint="default" w:ascii="Verdana" w:hAnsi="Verdana" w:eastAsia="Verdana"/>
+          <w:sz w:val="18"/>
+          <w:szCs w:val="24"/>
+        </w:rPr>
+      </w:pPr>
+      <w:r>
+        <w:rPr>
+          <w:rFonts w:hint="default" w:ascii="Verdana" w:hAnsi="Verdana" w:eastAsia="Verdana"/>
+          <w:sz w:val="18"/>
+          <w:szCs w:val="24"/>
+        </w:rPr>
+        <w:t>Expected Fix: Implement an API credential system where each user receives secure API credentials upon subscription.</w:t>
+      </w:r>
+    </w:p>
+    <w:p>
+      <w:pPr>
+        <w:spacing w:beforeLines="0" w:afterLines="0"/>
+        <w:jc w:val="left"/>
+        <w:rPr>
+          <w:rFonts w:hint="default" w:ascii="Verdana" w:hAnsi="Verdana" w:eastAsia="Verdana"/>
+          <w:sz w:val="18"/>
+          <w:szCs w:val="24"/>
+        </w:rPr>
+      </w:pPr>
+      <w:r>
+        <w:rPr>
+          <w:rFonts w:hint="default" w:ascii="Segoe UI Symbol" w:hAnsi="Segoe UI Symbol" w:eastAsia="Segoe UI Symbol"/>
+          <w:sz w:val="18"/>
+          <w:szCs w:val="24"/>
+        </w:rPr>
+        <w:t>❌</w:t>
+      </w:r>
+      <w:r>
+        <w:rPr>
+          <w:rFonts w:hint="default" w:ascii="Verdana" w:hAnsi="Verdana" w:eastAsia="Verdana"/>
+          <w:sz w:val="18"/>
+          <w:szCs w:val="24"/>
+        </w:rPr>
+        <w:t xml:space="preserve"> 4. Multi-Marketplace Export (Not Working)</w:t>
+      </w:r>
+    </w:p>
+    <w:p>
+      <w:pPr>
+        <w:spacing w:beforeLines="0" w:afterLines="0"/>
+        <w:jc w:val="left"/>
+        <w:rPr>
+          <w:rFonts w:hint="default" w:ascii="Verdana" w:hAnsi="Verdana" w:eastAsia="Verdana"/>
+          <w:sz w:val="18"/>
+          <w:szCs w:val="24"/>
+        </w:rPr>
+      </w:pPr>
+      <w:r>
+        <w:rPr>
+          <w:rFonts w:hint="default" w:ascii="Verdana" w:hAnsi="Verdana" w:eastAsia="Verdana"/>
+          <w:sz w:val="18"/>
+          <w:szCs w:val="24"/>
+        </w:rPr>
+        <w:t>The system only attempts to export to G2A, but there is no proof that it actually works.</w:t>
+      </w:r>
+    </w:p>
+    <w:p>
+      <w:pPr>
+        <w:spacing w:beforeLines="0" w:afterLines="0"/>
+        <w:jc w:val="left"/>
+        <w:rPr>
+          <w:rFonts w:hint="default" w:ascii="Verdana" w:hAnsi="Verdana" w:eastAsia="Verdana"/>
+          <w:sz w:val="18"/>
+          <w:szCs w:val="24"/>
+        </w:rPr>
+      </w:pPr>
+      <w:r>
+        <w:rPr>
+          <w:rFonts w:hint="default" w:ascii="Verdana" w:hAnsi="Verdana" w:eastAsia="Verdana"/>
+          <w:sz w:val="18"/>
+          <w:szCs w:val="24"/>
+        </w:rPr>
+        <w:t>No support for exporting stock to Amazon, Gamivo, eBay, Allegro, or other marketplaces.</w:t>
+      </w:r>
+    </w:p>
+    <w:p>
+      <w:pPr>
+        <w:spacing w:beforeLines="0" w:afterLines="0"/>
+        <w:jc w:val="left"/>
+        <w:rPr>
+          <w:rFonts w:hint="default" w:ascii="Verdana" w:hAnsi="Verdana" w:eastAsia="Verdana"/>
+          <w:sz w:val="18"/>
+          <w:szCs w:val="24"/>
+        </w:rPr>
+      </w:pPr>
+      <w:r>
+        <w:rPr>
+          <w:rFonts w:hint="default" w:ascii="Verdana" w:hAnsi="Verdana" w:eastAsia="Verdana"/>
+          <w:sz w:val="18"/>
+          <w:szCs w:val="24"/>
+        </w:rPr>
+        <w:t>Expected Fix: Create API endpoints to allow stock synchronization with multiple platforms.</w:t>
+      </w:r>
+    </w:p>
+    <w:p>
+      <w:pPr>
+        <w:spacing w:beforeLines="0" w:afterLines="0"/>
+        <w:jc w:val="left"/>
+        <w:rPr>
+          <w:rFonts w:hint="default" w:ascii="Verdana" w:hAnsi="Verdana" w:eastAsia="Verdana"/>
+          <w:sz w:val="18"/>
+          <w:szCs w:val="24"/>
+        </w:rPr>
+      </w:pPr>
+      <w:r>
+        <w:rPr>
+          <w:rFonts w:hint="default" w:ascii="Segoe UI Symbol" w:hAnsi="Segoe UI Symbol" w:eastAsia="Segoe UI Symbol"/>
+          <w:sz w:val="18"/>
+          <w:szCs w:val="24"/>
+        </w:rPr>
+        <w:t>❌</w:t>
+      </w:r>
+      <w:r>
+        <w:rPr>
+          <w:rFonts w:hint="default" w:ascii="Verdana" w:hAnsi="Verdana" w:eastAsia="Verdana"/>
+          <w:sz w:val="18"/>
+          <w:szCs w:val="24"/>
+        </w:rPr>
+        <w:t xml:space="preserve"> 5. Secure API &amp; Admin Panel for User Management (Missing)</w:t>
+      </w:r>
+    </w:p>
+    <w:p>
+      <w:pPr>
+        <w:spacing w:beforeLines="0" w:afterLines="0"/>
+        <w:jc w:val="left"/>
+        <w:rPr>
+          <w:rFonts w:hint="default" w:ascii="Verdana" w:hAnsi="Verdana" w:eastAsia="Verdana"/>
+          <w:sz w:val="18"/>
+          <w:szCs w:val="24"/>
+        </w:rPr>
+      </w:pPr>
+      <w:r>
+        <w:rPr>
+          <w:rFonts w:hint="default" w:ascii="Verdana" w:hAnsi="Verdana" w:eastAsia="Verdana"/>
+          <w:sz w:val="18"/>
+          <w:szCs w:val="24"/>
+        </w:rPr>
+        <w:t>No admin panel for managing user subscriptions and API access.</w:t>
+      </w:r>
+    </w:p>
+    <w:p>
+      <w:pPr>
+        <w:spacing w:beforeLines="0" w:afterLines="0"/>
+        <w:jc w:val="left"/>
+        <w:rPr>
+          <w:rFonts w:hint="default" w:ascii="Verdana" w:hAnsi="Verdana" w:eastAsia="Verdana"/>
+          <w:sz w:val="18"/>
+          <w:szCs w:val="24"/>
+        </w:rPr>
+      </w:pPr>
+      <w:r>
+        <w:rPr>
+          <w:rFonts w:hint="default" w:ascii="Verdana" w:hAnsi="Verdana" w:eastAsia="Verdana"/>
+          <w:sz w:val="18"/>
+          <w:szCs w:val="24"/>
+        </w:rPr>
+        <w:t>API credentials are not securely stored or encrypted.</w:t>
+      </w:r>
+    </w:p>
+    <w:p>
+      <w:pPr>
+        <w:spacing w:beforeLines="0" w:afterLines="0"/>
+        <w:jc w:val="left"/>
+        <w:rPr>
+          <w:rFonts w:hint="default" w:ascii="Verdana" w:hAnsi="Verdana" w:eastAsia="Verdana"/>
+          <w:sz w:val="18"/>
+          <w:szCs w:val="24"/>
+        </w:rPr>
+      </w:pPr>
+      <w:r>
+        <w:rPr>
+          <w:rFonts w:hint="default" w:ascii="Verdana" w:hAnsi="Verdana" w:eastAsia="Verdana"/>
+          <w:sz w:val="18"/>
+          <w:szCs w:val="24"/>
+        </w:rPr>
+        <w:t>Expected Fix: Implement proper admin controls for managing API access, users, and subscriptions.</w:t>
+      </w:r>
+    </w:p>
+    <w:p>
+      <w:pPr>
+        <w:spacing w:beforeLines="0" w:afterLines="0"/>
+        <w:jc w:val="left"/>
+        <w:rPr>
+          <w:rFonts w:hint="default" w:ascii="Verdana" w:hAnsi="Verdana" w:eastAsia="Verdana"/>
+          <w:sz w:val="18"/>
+          <w:szCs w:val="24"/>
+        </w:rPr>
+      </w:pPr>
+      <w:r>
+        <w:rPr>
+          <w:rFonts w:hint="default" w:ascii="Segoe UI Symbol" w:hAnsi="Segoe UI Symbol" w:eastAsia="Segoe UI Symbol"/>
+          <w:sz w:val="18"/>
+          <w:szCs w:val="24"/>
+        </w:rPr>
+        <w:t>❌</w:t>
+      </w:r>
+      <w:r>
+        <w:rPr>
+          <w:rFonts w:hint="default" w:ascii="Verdana" w:hAnsi="Verdana" w:eastAsia="Verdana"/>
+          <w:sz w:val="18"/>
+          <w:szCs w:val="24"/>
+        </w:rPr>
+        <w:t xml:space="preserve"> 6. Product Deletion Does Not Work</w:t>
+      </w:r>
+    </w:p>
+    <w:p>
+      <w:pPr>
+        <w:spacing w:beforeLines="0" w:afterLines="0"/>
+        <w:jc w:val="left"/>
+        <w:rPr>
+          <w:rFonts w:hint="default" w:ascii="Verdana" w:hAnsi="Verdana" w:eastAsia="Verdana"/>
+          <w:sz w:val="18"/>
+          <w:szCs w:val="24"/>
+        </w:rPr>
+      </w:pPr>
+      <w:r>
+        <w:rPr>
+          <w:rFonts w:hint="default" w:ascii="Verdana" w:hAnsi="Verdana" w:eastAsia="Verdana"/>
+          <w:sz w:val="18"/>
+          <w:szCs w:val="24"/>
+        </w:rPr>
+        <w:t>Products disappear visually, but they are NOT deleted from the database.</w:t>
+      </w:r>
+    </w:p>
+    <w:p>
+      <w:pPr>
+        <w:spacing w:beforeLines="0" w:afterLines="0"/>
+        <w:jc w:val="left"/>
+        <w:rPr>
+          <w:rFonts w:hint="default" w:ascii="Verdana" w:hAnsi="Verdana" w:eastAsia="Verdana"/>
+          <w:sz w:val="18"/>
+          <w:szCs w:val="24"/>
+        </w:rPr>
+      </w:pPr>
+      <w:r>
+        <w:rPr>
+          <w:rFonts w:hint="default" w:ascii="Verdana" w:hAnsi="Verdana" w:eastAsia="Verdana"/>
+          <w:sz w:val="18"/>
+          <w:szCs w:val="24"/>
+        </w:rPr>
+        <w:t>Expected Fix: Implement proper deletion logic to remove products permanently from MongoDB.</w:t>
+      </w:r>
+    </w:p>
+    <w:p>
+      <w:pPr>
+        <w:spacing w:beforeLines="0" w:afterLines="0"/>
+        <w:jc w:val="left"/>
+        <w:rPr>
+          <w:rFonts w:hint="default" w:ascii="Verdana" w:hAnsi="Verdana" w:eastAsia="Verdana"/>
+          <w:sz w:val="18"/>
+          <w:szCs w:val="24"/>
+        </w:rPr>
+      </w:pPr>
+      <w:r>
+        <w:rPr>
+          <w:rFonts w:hint="default" w:ascii="Segoe UI Symbol" w:hAnsi="Segoe UI Symbol" w:eastAsia="Segoe UI Symbol"/>
+          <w:sz w:val="18"/>
+          <w:szCs w:val="24"/>
+        </w:rPr>
+        <w:t>❌</w:t>
+      </w:r>
+      <w:r>
+        <w:rPr>
+          <w:rFonts w:hint="default" w:ascii="Verdana" w:hAnsi="Verdana" w:eastAsia="Verdana"/>
+          <w:sz w:val="18"/>
+          <w:szCs w:val="24"/>
+        </w:rPr>
+        <w:t xml:space="preserve"> 7. Mobile Optimization (Broken)</w:t>
+      </w:r>
+    </w:p>
+    <w:p>
+      <w:pPr>
+        <w:spacing w:beforeLines="0" w:afterLines="0"/>
+        <w:jc w:val="left"/>
+        <w:rPr>
+          <w:rFonts w:hint="default" w:ascii="Verdana" w:hAnsi="Verdana" w:eastAsia="Verdana"/>
+          <w:sz w:val="18"/>
+          <w:szCs w:val="24"/>
+        </w:rPr>
+      </w:pPr>
+      <w:r>
+        <w:rPr>
+          <w:rFonts w:hint="default" w:ascii="Verdana" w:hAnsi="Verdana" w:eastAsia="Verdana"/>
+          <w:sz w:val="18"/>
+          <w:szCs w:val="24"/>
+        </w:rPr>
+        <w:t>The platform does not work properly on mobile devices.</w:t>
+      </w:r>
+    </w:p>
+    <w:p>
+      <w:pPr>
+        <w:spacing w:beforeLines="0" w:afterLines="0"/>
+        <w:jc w:val="left"/>
+        <w:rPr>
+          <w:rFonts w:hint="default" w:ascii="Verdana" w:hAnsi="Verdana" w:eastAsia="Verdana"/>
+          <w:sz w:val="18"/>
+          <w:szCs w:val="24"/>
+        </w:rPr>
+      </w:pPr>
+      <w:r>
+        <w:rPr>
+          <w:rFonts w:hint="default" w:ascii="Verdana" w:hAnsi="Verdana" w:eastAsia="Verdana"/>
+          <w:sz w:val="18"/>
+          <w:szCs w:val="24"/>
+        </w:rPr>
+        <w:t>Expected Fix: Implement responsive design fixes so the platform works on all screen sizes.</w:t>
+      </w:r>
+    </w:p>
+    <w:p>
+      <w:pPr>
+        <w:spacing w:beforeLines="0" w:afterLines="0"/>
+        <w:jc w:val="left"/>
+        <w:rPr>
+          <w:rFonts w:hint="default" w:ascii="Verdana" w:hAnsi="Verdana" w:eastAsia="Verdana"/>
+          <w:sz w:val="18"/>
+          <w:szCs w:val="24"/>
+        </w:rPr>
+      </w:pPr>
+      <w:r>
+        <w:rPr>
+          <w:rFonts w:hint="default" w:ascii="Segoe UI Emoji" w:hAnsi="Segoe UI Emoji" w:eastAsia="Segoe UI Emoji"/>
+          <w:sz w:val="18"/>
+          <w:szCs w:val="24"/>
+        </w:rPr>
+        <w:t>⚠️</w:t>
+      </w:r>
+      <w:r>
+        <w:rPr>
+          <w:rFonts w:hint="default" w:ascii="Verdana" w:hAnsi="Verdana" w:eastAsia="Verdana"/>
+          <w:sz w:val="18"/>
+          <w:szCs w:val="24"/>
+        </w:rPr>
+        <w:t xml:space="preserve"> FINAL DEADLINE: MARCH 11, 2025</w:t>
+      </w:r>
+    </w:p>
+    <w:p>
+      <w:pPr>
+        <w:spacing w:beforeLines="0" w:afterLines="0"/>
+        <w:jc w:val="left"/>
+        <w:rPr>
+          <w:rFonts w:hint="default" w:ascii="Verdana" w:hAnsi="Verdana" w:eastAsia="Verdana"/>
+          <w:sz w:val="18"/>
+          <w:szCs w:val="24"/>
+        </w:rPr>
+      </w:pPr>
+      <w:r>
+        <w:rPr>
+          <w:rFonts w:hint="default" w:ascii="Verdana" w:hAnsi="Verdana" w:eastAsia="Verdana"/>
+          <w:sz w:val="18"/>
+          <w:szCs w:val="24"/>
+        </w:rPr>
+        <w:t>This is the final warning. You have 7 days to fully fix all missing functionalities.</w:t>
+      </w:r>
+    </w:p>
+    <w:p>
+      <w:pPr>
+        <w:spacing w:beforeLines="0" w:afterLines="0"/>
+        <w:jc w:val="left"/>
+        <w:rPr>
+          <w:rFonts w:hint="default" w:ascii="Verdana" w:hAnsi="Verdana" w:eastAsia="Verdana"/>
+          <w:sz w:val="18"/>
+          <w:szCs w:val="24"/>
+        </w:rPr>
+      </w:pPr>
+    </w:p>
+    <w:p>
+      <w:pPr>
+        <w:spacing w:beforeLines="0" w:afterLines="0"/>
+        <w:jc w:val="left"/>
+        <w:rPr>
+          <w:rFonts w:hint="default" w:ascii="Verdana" w:hAnsi="Verdana" w:eastAsia="Verdana"/>
+          <w:sz w:val="18"/>
+          <w:szCs w:val="24"/>
+        </w:rPr>
+      </w:pPr>
+      <w:r>
+        <w:rPr>
+          <w:rFonts w:hint="default" w:ascii="Verdana" w:hAnsi="Verdana" w:eastAsia="Verdana"/>
+          <w:sz w:val="18"/>
+          <w:szCs w:val="24"/>
+        </w:rPr>
+        <w:t>If these issues are not resolved by March 11, we will:</w:t>
+      </w:r>
+    </w:p>
+    <w:p>
+      <w:pPr>
+        <w:spacing w:beforeLines="0" w:afterLines="0"/>
+        <w:jc w:val="left"/>
+        <w:rPr>
+          <w:rFonts w:hint="default" w:ascii="Verdana" w:hAnsi="Verdana" w:eastAsia="Verdana"/>
+          <w:sz w:val="18"/>
+          <w:szCs w:val="24"/>
+        </w:rPr>
+      </w:pPr>
+    </w:p>
+    <w:p>
+      <w:pPr>
+        <w:spacing w:beforeLines="0" w:afterLines="0"/>
+        <w:jc w:val="left"/>
+        <w:rPr>
+          <w:rFonts w:hint="default" w:ascii="Verdana" w:hAnsi="Verdana" w:eastAsia="Verdana"/>
+          <w:sz w:val="18"/>
+          <w:szCs w:val="24"/>
+        </w:rPr>
+      </w:pPr>
+      <w:r>
+        <w:rPr>
+          <w:rFonts w:hint="default" w:ascii="Segoe UI Emoji" w:hAnsi="Segoe UI Emoji" w:eastAsia="Segoe UI Emoji"/>
+          <w:sz w:val="18"/>
+          <w:szCs w:val="24"/>
+        </w:rPr>
+        <w:t>1️</w:t>
+      </w:r>
+      <w:r>
+        <w:rPr>
+          <w:rFonts w:hint="default" w:ascii="Segoe UI Symbol" w:hAnsi="Segoe UI Symbol" w:eastAsia="Segoe UI Symbol"/>
+          <w:sz w:val="18"/>
+          <w:szCs w:val="24"/>
+        </w:rPr>
+        <w:t>⃣</w:t>
+      </w:r>
+      <w:r>
+        <w:rPr>
+          <w:rFonts w:hint="default" w:ascii="Verdana" w:hAnsi="Verdana" w:eastAsia="Verdana"/>
+          <w:sz w:val="18"/>
+          <w:szCs w:val="24"/>
+        </w:rPr>
+        <w:t xml:space="preserve"> Freeze all remaining payments.</w:t>
+      </w:r>
+    </w:p>
+    <w:p>
+      <w:pPr>
+        <w:spacing w:beforeLines="0" w:afterLines="0"/>
+        <w:jc w:val="left"/>
+        <w:rPr>
+          <w:rFonts w:hint="default" w:ascii="Verdana" w:hAnsi="Verdana" w:eastAsia="Verdana"/>
+          <w:sz w:val="18"/>
+          <w:szCs w:val="24"/>
+        </w:rPr>
+      </w:pPr>
+      <w:r>
+        <w:rPr>
+          <w:rFonts w:hint="default" w:ascii="Segoe UI Emoji" w:hAnsi="Segoe UI Emoji" w:eastAsia="Segoe UI Emoji"/>
+          <w:sz w:val="18"/>
+          <w:szCs w:val="24"/>
+        </w:rPr>
+        <w:t>2️</w:t>
+      </w:r>
+      <w:r>
+        <w:rPr>
+          <w:rFonts w:hint="default" w:ascii="Segoe UI Symbol" w:hAnsi="Segoe UI Symbol" w:eastAsia="Segoe UI Symbol"/>
+          <w:sz w:val="18"/>
+          <w:szCs w:val="24"/>
+        </w:rPr>
+        <w:t>⃣</w:t>
+      </w:r>
+      <w:r>
+        <w:rPr>
+          <w:rFonts w:hint="default" w:ascii="Verdana" w:hAnsi="Verdana" w:eastAsia="Verdana"/>
+          <w:sz w:val="18"/>
+          <w:szCs w:val="24"/>
+        </w:rPr>
+        <w:t xml:space="preserve"> File a dispute on Workana for contract non-compliance.</w:t>
+      </w:r>
+    </w:p>
+    <w:p>
+      <w:pPr>
+        <w:spacing w:beforeLines="0" w:afterLines="0"/>
+        <w:jc w:val="left"/>
+        <w:rPr>
+          <w:rFonts w:hint="default" w:ascii="Verdana" w:hAnsi="Verdana" w:eastAsia="Verdana"/>
+          <w:sz w:val="18"/>
+          <w:szCs w:val="24"/>
+        </w:rPr>
+      </w:pPr>
+      <w:r>
+        <w:rPr>
+          <w:rFonts w:hint="default" w:ascii="Segoe UI Emoji" w:hAnsi="Segoe UI Emoji" w:eastAsia="Segoe UI Emoji"/>
+          <w:sz w:val="18"/>
+          <w:szCs w:val="24"/>
+        </w:rPr>
+        <w:t>3️</w:t>
+      </w:r>
+      <w:r>
+        <w:rPr>
+          <w:rFonts w:hint="default" w:ascii="Segoe UI Symbol" w:hAnsi="Segoe UI Symbol" w:eastAsia="Segoe UI Symbol"/>
+          <w:sz w:val="18"/>
+          <w:szCs w:val="24"/>
+        </w:rPr>
+        <w:t>⃣</w:t>
+      </w:r>
+      <w:r>
+        <w:rPr>
+          <w:rFonts w:hint="default" w:ascii="Verdana" w:hAnsi="Verdana" w:eastAsia="Verdana"/>
+          <w:sz w:val="18"/>
+          <w:szCs w:val="24"/>
+        </w:rPr>
+        <w:t xml:space="preserve"> Take legal action if necessary.</w:t>
+      </w:r>
+    </w:p>
+    <w:p>
+      <w:pPr>
+        <w:spacing w:beforeLines="0" w:afterLines="0"/>
+        <w:jc w:val="left"/>
+        <w:rPr>
+          <w:rFonts w:hint="default" w:ascii="Verdana" w:hAnsi="Verdana" w:eastAsia="Verdana"/>
+          <w:sz w:val="18"/>
+          <w:szCs w:val="24"/>
+        </w:rPr>
+      </w:pPr>
+    </w:p>
+    <w:p>
+      <w:pPr>
+        <w:spacing w:beforeLines="0" w:afterLines="0"/>
+        <w:jc w:val="left"/>
+        <w:rPr>
+          <w:rFonts w:hint="default" w:ascii="Verdana" w:hAnsi="Verdana" w:eastAsia="Verdana"/>
+          <w:sz w:val="18"/>
+          <w:szCs w:val="24"/>
+        </w:rPr>
+      </w:pPr>
+      <w:r>
+        <w:rPr>
+          <w:rFonts w:hint="default" w:ascii="Verdana" w:hAnsi="Verdana" w:eastAsia="Verdana"/>
+          <w:sz w:val="18"/>
+          <w:szCs w:val="24"/>
+        </w:rPr>
+        <w:t>We expect daily progress updates and a clear timeline for each missing feature. No more delays.</w:t>
+      </w:r>
+    </w:p>
+    <w:p>
+      <w:pPr>
+        <w:spacing w:beforeLines="0" w:afterLines="0"/>
+        <w:jc w:val="left"/>
+        <w:rPr>
+          <w:rFonts w:hint="default" w:ascii="Verdana" w:hAnsi="Verdana" w:eastAsia="Verdana"/>
+          <w:sz w:val="18"/>
+          <w:szCs w:val="24"/>
+        </w:rPr>
+      </w:pPr>
+    </w:p>
+    <w:p>
+      <w:pPr>
+        <w:spacing w:beforeLines="0" w:afterLines="0"/>
+        <w:jc w:val="left"/>
+        <w:rPr>
+          <w:rFonts w:hint="default" w:ascii="Verdana" w:hAnsi="Verdana" w:eastAsia="Verdana"/>
+          <w:sz w:val="18"/>
+          <w:szCs w:val="24"/>
+        </w:rPr>
+      </w:pPr>
+      <w:r>
+        <w:rPr>
+          <w:rFonts w:hint="default" w:ascii="Segoe UI Symbol" w:hAnsi="Segoe UI Symbol" w:eastAsia="Segoe UI Symbol"/>
+          <w:sz w:val="18"/>
+          <w:szCs w:val="24"/>
+        </w:rPr>
+        <w:t>🚨</w:t>
+      </w:r>
+      <w:r>
+        <w:rPr>
+          <w:rFonts w:hint="default" w:ascii="Verdana" w:hAnsi="Verdana" w:eastAsia="Verdana"/>
+          <w:sz w:val="18"/>
+          <w:szCs w:val="24"/>
+        </w:rPr>
+        <w:t xml:space="preserve"> Confirm immediately that you understand this deadline and will meet the requirements.</w:t>
+      </w:r>
+    </w:p>
+    <w:p>
+      <w:pPr>
+        <w:spacing w:beforeLines="0" w:afterLines="0"/>
+        <w:jc w:val="left"/>
+        <w:rPr>
+          <w:rFonts w:hint="default" w:ascii="Verdana" w:hAnsi="Verdana" w:eastAsia="Verdana"/>
+          <w:sz w:val="18"/>
+          <w:szCs w:val="24"/>
+        </w:rPr>
+      </w:pPr>
+    </w:p>
+    <w:p>
+      <w:pPr>
+        <w:spacing w:beforeLines="0" w:afterLines="0"/>
+        <w:jc w:val="left"/>
+        <w:rPr>
+          <w:rFonts w:hint="default" w:ascii="Verdana" w:hAnsi="Verdana" w:eastAsia="Verdana"/>
+          <w:sz w:val="18"/>
+          <w:szCs w:val="24"/>
+        </w:rPr>
+      </w:pPr>
+      <w:r>
+        <w:rPr>
+          <w:rFonts w:hint="default" w:ascii="Verdana" w:hAnsi="Verdana" w:eastAsia="Verdana"/>
+          <w:sz w:val="18"/>
+          <w:szCs w:val="24"/>
+        </w:rPr>
+        <w:t>Best regards,</w:t>
+      </w:r>
+    </w:p>
+    <w:p>
+      <w:pPr>
+        <w:spacing w:beforeLines="0" w:afterLines="0"/>
+        <w:jc w:val="left"/>
+        <w:rPr>
+          <w:rFonts w:hint="default" w:ascii="Verdana" w:hAnsi="Verdana" w:eastAsia="Verdana"/>
+          <w:sz w:val="18"/>
+          <w:szCs w:val="24"/>
+        </w:rPr>
+      </w:pPr>
+      <w:r>
+        <w:rPr>
+          <w:rFonts w:hint="default" w:ascii="Verdana" w:hAnsi="Verdana" w:eastAsia="Verdana"/>
+          <w:sz w:val="18"/>
+          <w:szCs w:val="24"/>
+        </w:rPr>
+        <w:t>Administration – Irmitek OÜ</w:t>
+      </w:r>
+    </w:p>
+    <w:p>
+      <w:pPr>
+        <w:pStyle w:val="8"/>
+        <w:keepNext w:val="0"/>
+        <w:keepLines w:val="0"/>
+        <w:widowControl/>
+        <w:suppressLineNumbers w:val="0"/>
+        <w:rPr>
+          <w:rStyle w:val="9"/>
+          <w:rFonts w:hint="default" w:ascii="Times New Roman" w:hAnsi="Times New Roman" w:cs="Times New Roman"/>
+          <w:sz w:val="24"/>
+          <w:szCs w:val="24"/>
+        </w:rPr>
+      </w:pPr>
       <w:bookmarkStart w:id="0" w:name="_GoBack"/>
       <w:bookmarkEnd w:id="0"/>
-      <w:r>
-        <w:rPr>
-          <w:rFonts w:hint="default"/>
-        </w:rPr>
-        <w:t>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</w:t>
-      </w:r>
-      <w:r>
-        <w:rPr>
-          <w:rFonts w:hint="default"/>
-        </w:rPr>
-        <w:t>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</w:t>
-      </w:r>
-      <w:r>
-        <w:rPr>
-          <w:rFonts w:hint="default"/>
-        </w:rPr>
-        <w:t>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</w:t>
-      </w:r>
-      <w:r>
-        <w:rPr>
-          <w:rFonts w:hint="default"/>
-        </w:rPr>
-        <w:t>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","UklGRgYwAABXRUJQVlA4WAoAAAAwAAAA3wEAvwAAQUxQSNsUAAABwIf//yQpjT5VXVNTMzRD2w7jMIxjQUZ2nCA2iBNkifktQXbQiRKXZfHuuKxL8NhZwhrW9ShdYibKyph4Syy8TbyPnB6lAlEksRdRuTZWJsjisTztOMvlgN8/prvq+/tVV/ewZ0RMAP53fWP4Lh</w:t>
-      </w:r>
-      <w:r>
-        <w:rPr>
-          <w:rFonts w:hint="default"/>
-        </w:rPr>
-        <w:t>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</w:t>
-      </w:r>
-      <w:r>
-        <w:rPr>
-          <w:rFonts w:hint="default"/>
-        </w:rPr>
-        <w:t>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</w:t>
-      </w:r>
-      <w:r>
-        <w:rPr>
-          <w:rFonts w:hint="default"/>
-        </w:rPr>
-        <w:t>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</w:t>
-      </w:r>
-      <w:r>
-        <w:rPr>
-          <w:rFonts w:hint="default"/>
-        </w:rPr>
-        <w:t>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</w:t>
-      </w:r>
-      <w:r>
-        <w:rPr>
-          <w:rFonts w:hint="default"/>
-        </w:rPr>
-        <w:t>CUnQAUyO6gAAA=","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</w:t>
-      </w:r>
-      <w:r>
-        <w:rPr>
-          <w:rFonts w:hint="default"/>
-        </w:rPr>
-        <w:t>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</w:t>
-      </w:r>
-      <w:r>
-        <w:rPr>
-          <w:rFonts w:hint="default"/>
-        </w:rPr>
-        <w:t>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</w:t>
-      </w:r>
-      <w:r>
-        <w:rPr>
-          <w:rFonts w:hint="default"/>
-        </w:rPr>
-        <w:t>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</w:t>
-      </w:r>
-      <w:r>
-        <w:rPr>
-          <w:rFonts w:hint="default"/>
-        </w:rPr>
-        <w:t>2cBmFeDPxxJMbrfqP41qkddgtr0ZegDQVxSUOLzre4jRfSm3QYnJfmVg8kK0doEkFJsSaDuxBQvu8UCKrhszjJ9Pfj4C6NU7O98UFEztNKQj7TJHfRJmow/OPexoAoNmuqZoElqaocTFhxCqLweB/5D+t0JMgi/AABZ9qoOWlp11CUIGuQSKcArQAQ7lI3GW6Bh+RHOXqCM2Z2jH6Gm/P/hCUnQAUyO6gAAA="]</w:t>
-      </w:r>
     </w:p>
     <w:sectPr>
       <w:pgSz w:w="11906" w:h="16838"/>
@@ -7264,7 +8105,7 @@
     <w:lsdException w:unhideWhenUsed="0" w:uiPriority="0" w:semiHidden="0" w:name="HTML Acronym"/>
     <w:lsdException w:unhideWhenUsed="0" w:uiPriority="0" w:semiHidden="0" w:name="HTML Address"/>
     <w:lsdException w:unhideWhenUsed="0" w:uiPriority="0" w:semiHidden="0" w:name="HTML Cite"/>
-    <w:lsdException w:unhideWhenUsed="0" w:uiPriority="0" w:semiHidden="0" w:name="HTML Code"/>
+    <w:lsdException w:qFormat="1" w:unhideWhenUsed="0" w:uiPriority="0" w:semiHidden="0" w:name="HTML Code"/>
     <w:lsdException w:unhideWhenUsed="0" w:uiPriority="0" w:semiHidden="0" w:name="HTML Definition"/>
     <w:lsdException w:unhideWhenUsed="0" w:uiPriority="0" w:semiHidden="0" w:name="HTML Keyboard"/>
     <w:lsdException w:unhideWhenUsed="0" w:uiPriority="0" w:semiHidden="0" w:name="HTML Preformatted"/>
@@ -7512,6 +8353,7 @@
   <w:style w:type="character" w:styleId="7">
     <w:name w:val="HTML Code"/>
     <w:basedOn w:val="5"/>
+    <w:qFormat/>
     <w:uiPriority w:val="0"/>
     <w:rPr>
       <w:rFonts w:ascii="Courier New" w:hAnsi="Courier New" w:cs="Courier New"/>

</xml_diff>